<commit_message>
Pflichtenheft_EvalPro_final.docx - Kleinere Formulierungsanpassungen Pflichtenheft_Gruppe_7.pdf - Anpassung wie in Pflichtenheft_EvalPro_final.docx Praesentation_Pflichtenheft_Gruppe7.pptx - Created
</commit_message>
<xml_diff>
--- a/docs/pflichtenheft/Pflichtenheft_EvalPro_final.docx
+++ b/docs/pflichtenheft/Pflichtenheft_EvalPro_final.docx
@@ -1617,7 +1617,7 @@
             </w:rPr>
             <w:fldChar w:fldCharType="separate"/>
           </w:r>
-          <w:hyperlink w:anchor="_Toc213252262" w:history="1">
+          <w:hyperlink w:anchor="_Toc213263303" w:history="1">
             <w:r>
               <w:rPr>
                 <w:rStyle w:val="Hyperlink"/>
@@ -1667,7 +1667,7 @@
                 <w:noProof/>
                 <w:webHidden/>
               </w:rPr>
-              <w:instrText xml:space="preserve"> PAGEREF _Toc213252262 \h </w:instrText>
+              <w:instrText xml:space="preserve"> PAGEREF _Toc213263303 \h </w:instrText>
             </w:r>
             <w:r>
               <w:rPr>
@@ -1687,7 +1687,7 @@
                 <w:noProof/>
                 <w:webHidden/>
               </w:rPr>
-              <w:t>5</w:t>
+              <w:t>4</w:t>
             </w:r>
             <w:r>
               <w:rPr>
@@ -1715,7 +1715,7 @@
               <w14:ligatures w14:val="standardContextual"/>
             </w:rPr>
           </w:pPr>
-          <w:hyperlink w:anchor="_Toc213252263" w:history="1">
+          <w:hyperlink w:anchor="_Toc213263304" w:history="1">
             <w:r>
               <w:rPr>
                 <w:rStyle w:val="Hyperlink"/>
@@ -1761,7 +1761,7 @@
                 <w:noProof/>
                 <w:webHidden/>
               </w:rPr>
-              <w:instrText xml:space="preserve"> PAGEREF _Toc213252263 \h </w:instrText>
+              <w:instrText xml:space="preserve"> PAGEREF _Toc213263304 \h </w:instrText>
             </w:r>
             <w:r>
               <w:rPr>
@@ -1781,7 +1781,7 @@
                 <w:noProof/>
                 <w:webHidden/>
               </w:rPr>
-              <w:t>5</w:t>
+              <w:t>4</w:t>
             </w:r>
             <w:r>
               <w:rPr>
@@ -1809,7 +1809,7 @@
               <w14:ligatures w14:val="standardContextual"/>
             </w:rPr>
           </w:pPr>
-          <w:hyperlink w:anchor="_Toc213252264" w:history="1">
+          <w:hyperlink w:anchor="_Toc213263305" w:history="1">
             <w:r>
               <w:rPr>
                 <w:rStyle w:val="Hyperlink"/>
@@ -1855,7 +1855,7 @@
                 <w:noProof/>
                 <w:webHidden/>
               </w:rPr>
-              <w:instrText xml:space="preserve"> PAGEREF _Toc213252264 \h </w:instrText>
+              <w:instrText xml:space="preserve"> PAGEREF _Toc213263305 \h </w:instrText>
             </w:r>
             <w:r>
               <w:rPr>
@@ -1875,7 +1875,7 @@
                 <w:noProof/>
                 <w:webHidden/>
               </w:rPr>
-              <w:t>5</w:t>
+              <w:t>4</w:t>
             </w:r>
             <w:r>
               <w:rPr>
@@ -1903,7 +1903,7 @@
               <w14:ligatures w14:val="standardContextual"/>
             </w:rPr>
           </w:pPr>
-          <w:hyperlink w:anchor="_Toc213252265" w:history="1">
+          <w:hyperlink w:anchor="_Toc213263306" w:history="1">
             <w:r>
               <w:rPr>
                 <w:rStyle w:val="Hyperlink"/>
@@ -1949,7 +1949,7 @@
                 <w:noProof/>
                 <w:webHidden/>
               </w:rPr>
-              <w:instrText xml:space="preserve"> PAGEREF _Toc213252265 \h </w:instrText>
+              <w:instrText xml:space="preserve"> PAGEREF _Toc213263306 \h </w:instrText>
             </w:r>
             <w:r>
               <w:rPr>
@@ -1969,7 +1969,7 @@
                 <w:noProof/>
                 <w:webHidden/>
               </w:rPr>
-              <w:t>5</w:t>
+              <w:t>4</w:t>
             </w:r>
             <w:r>
               <w:rPr>
@@ -1997,7 +1997,7 @@
               <w14:ligatures w14:val="standardContextual"/>
             </w:rPr>
           </w:pPr>
-          <w:hyperlink w:anchor="_Toc213252266" w:history="1">
+          <w:hyperlink w:anchor="_Toc213263307" w:history="1">
             <w:r>
               <w:rPr>
                 <w:rStyle w:val="Hyperlink"/>
@@ -2043,7 +2043,7 @@
                 <w:noProof/>
                 <w:webHidden/>
               </w:rPr>
-              <w:instrText xml:space="preserve"> PAGEREF _Toc213252266 \h </w:instrText>
+              <w:instrText xml:space="preserve"> PAGEREF _Toc213263307 \h </w:instrText>
             </w:r>
             <w:r>
               <w:rPr>
@@ -2063,7 +2063,7 @@
                 <w:noProof/>
                 <w:webHidden/>
               </w:rPr>
-              <w:t>5</w:t>
+              <w:t>4</w:t>
             </w:r>
             <w:r>
               <w:rPr>
@@ -2091,7 +2091,7 @@
               <w14:ligatures w14:val="standardContextual"/>
             </w:rPr>
           </w:pPr>
-          <w:hyperlink w:anchor="_Toc213252267" w:history="1">
+          <w:hyperlink w:anchor="_Toc213263308" w:history="1">
             <w:r>
               <w:rPr>
                 <w:rStyle w:val="Hyperlink"/>
@@ -2141,7 +2141,7 @@
                 <w:noProof/>
                 <w:webHidden/>
               </w:rPr>
-              <w:instrText xml:space="preserve"> PAGEREF _Toc213252267 \h </w:instrText>
+              <w:instrText xml:space="preserve"> PAGEREF _Toc213263308 \h </w:instrText>
             </w:r>
             <w:r>
               <w:rPr>
@@ -2161,7 +2161,7 @@
                 <w:noProof/>
                 <w:webHidden/>
               </w:rPr>
-              <w:t>6</w:t>
+              <w:t>5</w:t>
             </w:r>
             <w:r>
               <w:rPr>
@@ -2189,7 +2189,7 @@
               <w14:ligatures w14:val="standardContextual"/>
             </w:rPr>
           </w:pPr>
-          <w:hyperlink w:anchor="_Toc213252268" w:history="1">
+          <w:hyperlink w:anchor="_Toc213263309" w:history="1">
             <w:r>
               <w:rPr>
                 <w:rStyle w:val="Hyperlink"/>
@@ -2235,7 +2235,7 @@
                 <w:noProof/>
                 <w:webHidden/>
               </w:rPr>
-              <w:instrText xml:space="preserve"> PAGEREF _Toc213252268 \h </w:instrText>
+              <w:instrText xml:space="preserve"> PAGEREF _Toc213263309 \h </w:instrText>
             </w:r>
             <w:r>
               <w:rPr>
@@ -2255,7 +2255,7 @@
                 <w:noProof/>
                 <w:webHidden/>
               </w:rPr>
-              <w:t>6</w:t>
+              <w:t>5</w:t>
             </w:r>
             <w:r>
               <w:rPr>
@@ -2283,7 +2283,7 @@
               <w14:ligatures w14:val="standardContextual"/>
             </w:rPr>
           </w:pPr>
-          <w:hyperlink w:anchor="_Toc213252269" w:history="1">
+          <w:hyperlink w:anchor="_Toc213263310" w:history="1">
             <w:r>
               <w:rPr>
                 <w:rStyle w:val="Hyperlink"/>
@@ -2329,7 +2329,7 @@
                 <w:noProof/>
                 <w:webHidden/>
               </w:rPr>
-              <w:instrText xml:space="preserve"> PAGEREF _Toc213252269 \h </w:instrText>
+              <w:instrText xml:space="preserve"> PAGEREF _Toc213263310 \h </w:instrText>
             </w:r>
             <w:r>
               <w:rPr>
@@ -2349,7 +2349,7 @@
                 <w:noProof/>
                 <w:webHidden/>
               </w:rPr>
-              <w:t>6</w:t>
+              <w:t>5</w:t>
             </w:r>
             <w:r>
               <w:rPr>
@@ -2377,7 +2377,7 @@
               <w14:ligatures w14:val="standardContextual"/>
             </w:rPr>
           </w:pPr>
-          <w:hyperlink w:anchor="_Toc213252270" w:history="1">
+          <w:hyperlink w:anchor="_Toc213263311" w:history="1">
             <w:r>
               <w:rPr>
                 <w:rStyle w:val="Hyperlink"/>
@@ -2423,7 +2423,7 @@
                 <w:noProof/>
                 <w:webHidden/>
               </w:rPr>
-              <w:instrText xml:space="preserve"> PAGEREF _Toc213252270 \h </w:instrText>
+              <w:instrText xml:space="preserve"> PAGEREF _Toc213263311 \h </w:instrText>
             </w:r>
             <w:r>
               <w:rPr>
@@ -2443,7 +2443,7 @@
                 <w:noProof/>
                 <w:webHidden/>
               </w:rPr>
-              <w:t>6</w:t>
+              <w:t>5</w:t>
             </w:r>
             <w:r>
               <w:rPr>
@@ -2471,7 +2471,7 @@
               <w14:ligatures w14:val="standardContextual"/>
             </w:rPr>
           </w:pPr>
-          <w:hyperlink w:anchor="_Toc213252271" w:history="1">
+          <w:hyperlink w:anchor="_Toc213263312" w:history="1">
             <w:r>
               <w:rPr>
                 <w:rStyle w:val="Hyperlink"/>
@@ -2521,7 +2521,7 @@
                 <w:noProof/>
                 <w:webHidden/>
               </w:rPr>
-              <w:instrText xml:space="preserve"> PAGEREF _Toc213252271 \h </w:instrText>
+              <w:instrText xml:space="preserve"> PAGEREF _Toc213263312 \h </w:instrText>
             </w:r>
             <w:r>
               <w:rPr>
@@ -2541,7 +2541,7 @@
                 <w:noProof/>
                 <w:webHidden/>
               </w:rPr>
-              <w:t>7</w:t>
+              <w:t>6</w:t>
             </w:r>
             <w:r>
               <w:rPr>
@@ -2569,7 +2569,7 @@
               <w14:ligatures w14:val="standardContextual"/>
             </w:rPr>
           </w:pPr>
-          <w:hyperlink w:anchor="_Toc213252272" w:history="1">
+          <w:hyperlink w:anchor="_Toc213263313" w:history="1">
             <w:r>
               <w:rPr>
                 <w:rStyle w:val="Hyperlink"/>
@@ -2615,7 +2615,7 @@
                 <w:noProof/>
                 <w:webHidden/>
               </w:rPr>
-              <w:instrText xml:space="preserve"> PAGEREF _Toc213252272 \h </w:instrText>
+              <w:instrText xml:space="preserve"> PAGEREF _Toc213263313 \h </w:instrText>
             </w:r>
             <w:r>
               <w:rPr>
@@ -2635,7 +2635,7 @@
                 <w:noProof/>
                 <w:webHidden/>
               </w:rPr>
-              <w:t>7</w:t>
+              <w:t>6</w:t>
             </w:r>
             <w:r>
               <w:rPr>
@@ -2663,7 +2663,7 @@
               <w14:ligatures w14:val="standardContextual"/>
             </w:rPr>
           </w:pPr>
-          <w:hyperlink w:anchor="_Toc213252273" w:history="1">
+          <w:hyperlink w:anchor="_Toc213263314" w:history="1">
             <w:r>
               <w:rPr>
                 <w:rStyle w:val="Hyperlink"/>
@@ -2709,7 +2709,7 @@
                 <w:noProof/>
                 <w:webHidden/>
               </w:rPr>
-              <w:instrText xml:space="preserve"> PAGEREF _Toc213252273 \h </w:instrText>
+              <w:instrText xml:space="preserve"> PAGEREF _Toc213263314 \h </w:instrText>
             </w:r>
             <w:r>
               <w:rPr>
@@ -2729,7 +2729,7 @@
                 <w:noProof/>
                 <w:webHidden/>
               </w:rPr>
-              <w:t>7</w:t>
+              <w:t>6</w:t>
             </w:r>
             <w:r>
               <w:rPr>
@@ -2757,7 +2757,7 @@
               <w14:ligatures w14:val="standardContextual"/>
             </w:rPr>
           </w:pPr>
-          <w:hyperlink w:anchor="_Toc213252274" w:history="1">
+          <w:hyperlink w:anchor="_Toc213263315" w:history="1">
             <w:r>
               <w:rPr>
                 <w:rStyle w:val="Hyperlink"/>
@@ -2803,7 +2803,7 @@
                 <w:noProof/>
                 <w:webHidden/>
               </w:rPr>
-              <w:instrText xml:space="preserve"> PAGEREF _Toc213252274 \h </w:instrText>
+              <w:instrText xml:space="preserve"> PAGEREF _Toc213263315 \h </w:instrText>
             </w:r>
             <w:r>
               <w:rPr>
@@ -2823,7 +2823,7 @@
                 <w:noProof/>
                 <w:webHidden/>
               </w:rPr>
-              <w:t>7</w:t>
+              <w:t>6</w:t>
             </w:r>
             <w:r>
               <w:rPr>
@@ -2851,7 +2851,7 @@
               <w14:ligatures w14:val="standardContextual"/>
             </w:rPr>
           </w:pPr>
-          <w:hyperlink w:anchor="_Toc213252275" w:history="1">
+          <w:hyperlink w:anchor="_Toc213263316" w:history="1">
             <w:r>
               <w:rPr>
                 <w:rStyle w:val="Hyperlink"/>
@@ -2897,7 +2897,7 @@
                 <w:noProof/>
                 <w:webHidden/>
               </w:rPr>
-              <w:instrText xml:space="preserve"> PAGEREF _Toc213252275 \h </w:instrText>
+              <w:instrText xml:space="preserve"> PAGEREF _Toc213263316 \h </w:instrText>
             </w:r>
             <w:r>
               <w:rPr>
@@ -2917,7 +2917,7 @@
                 <w:noProof/>
                 <w:webHidden/>
               </w:rPr>
-              <w:t>7</w:t>
+              <w:t>6</w:t>
             </w:r>
             <w:r>
               <w:rPr>
@@ -2945,7 +2945,7 @@
               <w14:ligatures w14:val="standardContextual"/>
             </w:rPr>
           </w:pPr>
-          <w:hyperlink w:anchor="_Toc213252276" w:history="1">
+          <w:hyperlink w:anchor="_Toc213263317" w:history="1">
             <w:r>
               <w:rPr>
                 <w:rStyle w:val="Hyperlink"/>
@@ -2991,7 +2991,7 @@
                 <w:noProof/>
                 <w:webHidden/>
               </w:rPr>
-              <w:instrText xml:space="preserve"> PAGEREF _Toc213252276 \h </w:instrText>
+              <w:instrText xml:space="preserve"> PAGEREF _Toc213263317 \h </w:instrText>
             </w:r>
             <w:r>
               <w:rPr>
@@ -3011,7 +3011,7 @@
                 <w:noProof/>
                 <w:webHidden/>
               </w:rPr>
-              <w:t>7</w:t>
+              <w:t>6</w:t>
             </w:r>
             <w:r>
               <w:rPr>
@@ -3039,7 +3039,7 @@
               <w14:ligatures w14:val="standardContextual"/>
             </w:rPr>
           </w:pPr>
-          <w:hyperlink w:anchor="_Toc213252277" w:history="1">
+          <w:hyperlink w:anchor="_Toc213263318" w:history="1">
             <w:r>
               <w:rPr>
                 <w:rStyle w:val="Hyperlink"/>
@@ -3085,7 +3085,7 @@
                 <w:noProof/>
                 <w:webHidden/>
               </w:rPr>
-              <w:instrText xml:space="preserve"> PAGEREF _Toc213252277 \h </w:instrText>
+              <w:instrText xml:space="preserve"> PAGEREF _Toc213263318 \h </w:instrText>
             </w:r>
             <w:r>
               <w:rPr>
@@ -3105,7 +3105,7 @@
                 <w:noProof/>
                 <w:webHidden/>
               </w:rPr>
-              <w:t>7</w:t>
+              <w:t>6</w:t>
             </w:r>
             <w:r>
               <w:rPr>
@@ -3133,7 +3133,7 @@
               <w14:ligatures w14:val="standardContextual"/>
             </w:rPr>
           </w:pPr>
-          <w:hyperlink w:anchor="_Toc213252278" w:history="1">
+          <w:hyperlink w:anchor="_Toc213263319" w:history="1">
             <w:r>
               <w:rPr>
                 <w:rStyle w:val="Hyperlink"/>
@@ -3179,7 +3179,7 @@
                 <w:noProof/>
                 <w:webHidden/>
               </w:rPr>
-              <w:instrText xml:space="preserve"> PAGEREF _Toc213252278 \h </w:instrText>
+              <w:instrText xml:space="preserve"> PAGEREF _Toc213263319 \h </w:instrText>
             </w:r>
             <w:r>
               <w:rPr>
@@ -3199,7 +3199,7 @@
                 <w:noProof/>
                 <w:webHidden/>
               </w:rPr>
-              <w:t>7</w:t>
+              <w:t>6</w:t>
             </w:r>
             <w:r>
               <w:rPr>
@@ -3227,7 +3227,7 @@
               <w14:ligatures w14:val="standardContextual"/>
             </w:rPr>
           </w:pPr>
-          <w:hyperlink w:anchor="_Toc213252279" w:history="1">
+          <w:hyperlink w:anchor="_Toc213263320" w:history="1">
             <w:r>
               <w:rPr>
                 <w:rStyle w:val="Hyperlink"/>
@@ -3277,7 +3277,7 @@
                 <w:noProof/>
                 <w:webHidden/>
               </w:rPr>
-              <w:instrText xml:space="preserve"> PAGEREF _Toc213252279 \h </w:instrText>
+              <w:instrText xml:space="preserve"> PAGEREF _Toc213263320 \h </w:instrText>
             </w:r>
             <w:r>
               <w:rPr>
@@ -3297,7 +3297,7 @@
                 <w:noProof/>
                 <w:webHidden/>
               </w:rPr>
-              <w:t>8</w:t>
+              <w:t>7</w:t>
             </w:r>
             <w:r>
               <w:rPr>
@@ -3325,7 +3325,7 @@
               <w14:ligatures w14:val="standardContextual"/>
             </w:rPr>
           </w:pPr>
-          <w:hyperlink w:anchor="_Toc213252280" w:history="1">
+          <w:hyperlink w:anchor="_Toc213263321" w:history="1">
             <w:r>
               <w:rPr>
                 <w:rStyle w:val="Hyperlink"/>
@@ -3371,7 +3371,7 @@
                 <w:noProof/>
                 <w:webHidden/>
               </w:rPr>
-              <w:instrText xml:space="preserve"> PAGEREF _Toc213252280 \h </w:instrText>
+              <w:instrText xml:space="preserve"> PAGEREF _Toc213263321 \h </w:instrText>
             </w:r>
             <w:r>
               <w:rPr>
@@ -3391,7 +3391,7 @@
                 <w:noProof/>
                 <w:webHidden/>
               </w:rPr>
-              <w:t>8</w:t>
+              <w:t>7</w:t>
             </w:r>
             <w:r>
               <w:rPr>
@@ -3419,7 +3419,7 @@
               <w14:ligatures w14:val="standardContextual"/>
             </w:rPr>
           </w:pPr>
-          <w:hyperlink w:anchor="_Toc213252281" w:history="1">
+          <w:hyperlink w:anchor="_Toc213263322" w:history="1">
             <w:r>
               <w:rPr>
                 <w:rStyle w:val="Hyperlink"/>
@@ -3465,7 +3465,7 @@
                 <w:noProof/>
                 <w:webHidden/>
               </w:rPr>
-              <w:instrText xml:space="preserve"> PAGEREF _Toc213252281 \h </w:instrText>
+              <w:instrText xml:space="preserve"> PAGEREF _Toc213263322 \h </w:instrText>
             </w:r>
             <w:r>
               <w:rPr>
@@ -3485,7 +3485,7 @@
                 <w:noProof/>
                 <w:webHidden/>
               </w:rPr>
-              <w:t>8</w:t>
+              <w:t>7</w:t>
             </w:r>
             <w:r>
               <w:rPr>
@@ -3513,7 +3513,7 @@
               <w14:ligatures w14:val="standardContextual"/>
             </w:rPr>
           </w:pPr>
-          <w:hyperlink w:anchor="_Toc213252282" w:history="1">
+          <w:hyperlink w:anchor="_Toc213263323" w:history="1">
             <w:r>
               <w:rPr>
                 <w:rStyle w:val="Hyperlink"/>
@@ -3559,7 +3559,7 @@
                 <w:noProof/>
                 <w:webHidden/>
               </w:rPr>
-              <w:instrText xml:space="preserve"> PAGEREF _Toc213252282 \h </w:instrText>
+              <w:instrText xml:space="preserve"> PAGEREF _Toc213263323 \h </w:instrText>
             </w:r>
             <w:r>
               <w:rPr>
@@ -3579,7 +3579,105 @@
                 <w:noProof/>
                 <w:webHidden/>
               </w:rPr>
-              <w:t>8</w:t>
+              <w:t>7</w:t>
+            </w:r>
+            <w:r>
+              <w:rPr>
+                <w:noProof/>
+                <w:webHidden/>
+              </w:rPr>
+              <w:fldChar w:fldCharType="end"/>
+            </w:r>
+          </w:hyperlink>
+        </w:p>
+        <w:p>
+          <w:pPr>
+            <w:pStyle w:val="Verzeichnis1"/>
+            <w:tabs>
+              <w:tab w:val="left" w:pos="440"/>
+              <w:tab w:val="right" w:leader="dot" w:pos="9062"/>
+            </w:tabs>
+            <w:rPr>
+              <w:rFonts w:eastAsiaTheme="minorEastAsia"/>
+              <w:noProof/>
+              <w:kern w:val="2"/>
+              <w:sz w:val="24"/>
+              <w:szCs w:val="24"/>
+              <w:lang w:eastAsia="de-DE"/>
+              <w14:ligatures w14:val="standardContextual"/>
+            </w:rPr>
+          </w:pPr>
+          <w:hyperlink w:anchor="_Toc213263324" w:history="1">
+            <w:r>
+              <w:rPr>
+                <w:rStyle w:val="Hyperlink"/>
+                <w:b/>
+                <w:bCs/>
+                <w:noProof/>
+              </w:rPr>
+              <w:t>5.</w:t>
+            </w:r>
+            <w:r>
+              <w:rPr>
+                <w:rFonts w:eastAsiaTheme="minorEastAsia"/>
+                <w:noProof/>
+                <w:kern w:val="2"/>
+                <w:sz w:val="24"/>
+                <w:szCs w:val="24"/>
+                <w:lang w:eastAsia="de-DE"/>
+                <w14:ligatures w14:val="standardContextual"/>
+              </w:rPr>
+              <w:tab/>
+            </w:r>
+            <w:r>
+              <w:rPr>
+                <w:rStyle w:val="Hyperlink"/>
+                <w:b/>
+                <w:bCs/>
+                <w:noProof/>
+              </w:rPr>
+              <w:t>Rahmenbedingungen</w:t>
+            </w:r>
+            <w:r>
+              <w:rPr>
+                <w:noProof/>
+                <w:webHidden/>
+              </w:rPr>
+              <w:tab/>
+            </w:r>
+            <w:r>
+              <w:rPr>
+                <w:noProof/>
+                <w:webHidden/>
+              </w:rPr>
+              <w:fldChar w:fldCharType="begin"/>
+            </w:r>
+            <w:r>
+              <w:rPr>
+                <w:noProof/>
+                <w:webHidden/>
+              </w:rPr>
+              <w:instrText xml:space="preserve"> PAGEREF _Toc213263324 \h </w:instrText>
+            </w:r>
+            <w:r>
+              <w:rPr>
+                <w:noProof/>
+                <w:webHidden/>
+              </w:rPr>
+            </w:r>
+            <w:r>
+              <w:rPr>
+                <w:noProof/>
+                <w:webHidden/>
+              </w:rPr>
+              <w:fldChar w:fldCharType="separate"/>
+            </w:r>
+            <w:r>
+              <w:rPr>
+                <w:noProof/>
+                <w:webHidden/>
+              </w:rPr>
+              <w:t>9</w:t>
             </w:r>
             <w:r>
               <w:rPr>
@@ -3607,13 +3705,13 @@
               <w14:ligatures w14:val="standardContextual"/>
             </w:rPr>
           </w:pPr>
-          <w:hyperlink w:anchor="_Toc213252283" w:history="1">
+          <w:hyperlink w:anchor="_Toc213263325" w:history="1">
             <w:r>
               <w:rPr>
                 <w:rStyle w:val="Hyperlink"/>
                 <w:noProof/>
               </w:rPr>
-              <w:t>4.4</w:t>
+              <w:t>5.1</w:t>
             </w:r>
             <w:r>
               <w:rPr>
@@ -3632,7 +3730,7 @@
                 <w:rStyle w:val="Hyperlink"/>
                 <w:noProof/>
               </w:rPr>
-              <w:t>Zuverlässigkeit</w:t>
+              <w:t>Zeitplan</w:t>
             </w:r>
             <w:r>
               <w:rPr>
@@ -3653,7 +3751,7 @@
                 <w:noProof/>
                 <w:webHidden/>
               </w:rPr>
-              <w:instrText xml:space="preserve"> PAGEREF _Toc213252283 \h </w:instrText>
+              <w:instrText xml:space="preserve"> PAGEREF _Toc213263325 \h </w:instrText>
             </w:r>
             <w:r>
               <w:rPr>
@@ -3701,13 +3799,13 @@
               <w14:ligatures w14:val="standardContextual"/>
             </w:rPr>
           </w:pPr>
-          <w:hyperlink w:anchor="_Toc213252284" w:history="1">
+          <w:hyperlink w:anchor="_Toc213263326" w:history="1">
             <w:r>
               <w:rPr>
                 <w:rStyle w:val="Hyperlink"/>
                 <w:noProof/>
               </w:rPr>
-              <w:t>4.5</w:t>
+              <w:t>5.2</w:t>
             </w:r>
             <w:r>
               <w:rPr>
@@ -3726,7 +3824,7 @@
                 <w:rStyle w:val="Hyperlink"/>
                 <w:noProof/>
               </w:rPr>
-              <w:t>Effizienz</w:t>
+              <w:t>Technische Anforderungen</w:t>
             </w:r>
             <w:r>
               <w:rPr>
@@ -3747,7 +3845,7 @@
                 <w:noProof/>
                 <w:webHidden/>
               </w:rPr>
-              <w:instrText xml:space="preserve"> PAGEREF _Toc213252284 \h </w:instrText>
+              <w:instrText xml:space="preserve"> PAGEREF _Toc213263326 \h </w:instrText>
             </w:r>
             <w:r>
               <w:rPr>
@@ -3767,7 +3865,7 @@
                 <w:noProof/>
                 <w:webHidden/>
               </w:rPr>
-              <w:t>9</w:t>
+              <w:t>10</w:t>
             </w:r>
             <w:r>
               <w:rPr>
@@ -3795,13 +3893,13 @@
               <w14:ligatures w14:val="standardContextual"/>
             </w:rPr>
           </w:pPr>
-          <w:hyperlink w:anchor="_Toc213252285" w:history="1">
+          <w:hyperlink w:anchor="_Toc213263327" w:history="1">
             <w:r>
               <w:rPr>
                 <w:rStyle w:val="Hyperlink"/>
                 <w:noProof/>
               </w:rPr>
-              <w:t>4.6</w:t>
+              <w:t>5.3</w:t>
             </w:r>
             <w:r>
               <w:rPr>
@@ -3820,7 +3918,7 @@
                 <w:rStyle w:val="Hyperlink"/>
                 <w:noProof/>
               </w:rPr>
-              <w:t>Datenschutz</w:t>
+              <w:t>Qualität</w:t>
             </w:r>
             <w:r>
               <w:rPr>
@@ -3841,7 +3939,7 @@
                 <w:noProof/>
                 <w:webHidden/>
               </w:rPr>
-              <w:instrText xml:space="preserve"> PAGEREF _Toc213252285 \h </w:instrText>
+              <w:instrText xml:space="preserve"> PAGEREF _Toc213263327 \h </w:instrText>
             </w:r>
             <w:r>
               <w:rPr>
@@ -3861,7 +3959,7 @@
                 <w:noProof/>
                 <w:webHidden/>
               </w:rPr>
-              <w:t>9</w:t>
+              <w:t>10</w:t>
             </w:r>
             <w:r>
               <w:rPr>
@@ -3889,7 +3987,7 @@
               <w14:ligatures w14:val="standardContextual"/>
             </w:rPr>
           </w:pPr>
-          <w:hyperlink w:anchor="_Toc213252286" w:history="1">
+          <w:hyperlink w:anchor="_Toc213263328" w:history="1">
             <w:r>
               <w:rPr>
                 <w:rStyle w:val="Hyperlink"/>
@@ -3897,7 +3995,7 @@
                 <w:bCs/>
                 <w:noProof/>
               </w:rPr>
-              <w:t>5.</w:t>
+              <w:t>6</w:t>
             </w:r>
             <w:r>
               <w:rPr>
@@ -3918,7 +4016,7 @@
                 <w:bCs/>
                 <w:noProof/>
               </w:rPr>
-              <w:t>Rahmenbedingungen</w:t>
+              <w:t>Liefer- und Abnahmebedingungen</w:t>
             </w:r>
             <w:r>
               <w:rPr>
@@ -3939,7 +4037,7 @@
                 <w:noProof/>
                 <w:webHidden/>
               </w:rPr>
-              <w:instrText xml:space="preserve"> PAGEREF _Toc213252286 \h </w:instrText>
+              <w:instrText xml:space="preserve"> PAGEREF _Toc213263328 \h </w:instrText>
             </w:r>
             <w:r>
               <w:rPr>
@@ -3959,387 +4057,7 @@
                 <w:noProof/>
                 <w:webHidden/>
               </w:rPr>
-              <w:t>10</w:t>
-            </w:r>
-            <w:r>
-              <w:rPr>
-                <w:noProof/>
-                <w:webHidden/>
-              </w:rPr>
-              <w:fldChar w:fldCharType="end"/>
-            </w:r>
-          </w:hyperlink>
-        </w:p>
-        <w:p>
-          <w:pPr>
-            <w:pStyle w:val="Verzeichnis2"/>
-            <w:tabs>
-              <w:tab w:val="left" w:pos="880"/>
-              <w:tab w:val="right" w:leader="dot" w:pos="9062"/>
-            </w:tabs>
-            <w:rPr>
-              <w:rFonts w:eastAsiaTheme="minorEastAsia"/>
-              <w:noProof/>
-              <w:kern w:val="2"/>
-              <w:sz w:val="24"/>
-              <w:szCs w:val="24"/>
-              <w:lang w:eastAsia="de-DE"/>
-              <w14:ligatures w14:val="standardContextual"/>
-            </w:rPr>
-          </w:pPr>
-          <w:hyperlink w:anchor="_Toc213252287" w:history="1">
-            <w:r>
-              <w:rPr>
-                <w:rStyle w:val="Hyperlink"/>
-                <w:noProof/>
-              </w:rPr>
-              <w:t>5.1</w:t>
-            </w:r>
-            <w:r>
-              <w:rPr>
-                <w:rFonts w:eastAsiaTheme="minorEastAsia"/>
-                <w:noProof/>
-                <w:kern w:val="2"/>
-                <w:sz w:val="24"/>
-                <w:szCs w:val="24"/>
-                <w:lang w:eastAsia="de-DE"/>
-                <w14:ligatures w14:val="standardContextual"/>
-              </w:rPr>
-              <w:tab/>
-            </w:r>
-            <w:r>
-              <w:rPr>
-                <w:rStyle w:val="Hyperlink"/>
-                <w:noProof/>
-              </w:rPr>
-              <w:t>Zeitplan</w:t>
-            </w:r>
-            <w:r>
-              <w:rPr>
-                <w:noProof/>
-                <w:webHidden/>
-              </w:rPr>
-              <w:tab/>
-            </w:r>
-            <w:r>
-              <w:rPr>
-                <w:noProof/>
-                <w:webHidden/>
-              </w:rPr>
-              <w:fldChar w:fldCharType="begin"/>
-            </w:r>
-            <w:r>
-              <w:rPr>
-                <w:noProof/>
-                <w:webHidden/>
-              </w:rPr>
-              <w:instrText xml:space="preserve"> PAGEREF _Toc213252287 \h </w:instrText>
-            </w:r>
-            <w:r>
-              <w:rPr>
-                <w:noProof/>
-                <w:webHidden/>
-              </w:rPr>
-            </w:r>
-            <w:r>
-              <w:rPr>
-                <w:noProof/>
-                <w:webHidden/>
-              </w:rPr>
-              <w:fldChar w:fldCharType="separate"/>
-            </w:r>
-            <w:r>
-              <w:rPr>
-                <w:noProof/>
-                <w:webHidden/>
-              </w:rPr>
-              <w:t>10</w:t>
-            </w:r>
-            <w:r>
-              <w:rPr>
-                <w:noProof/>
-                <w:webHidden/>
-              </w:rPr>
-              <w:fldChar w:fldCharType="end"/>
-            </w:r>
-          </w:hyperlink>
-        </w:p>
-        <w:p>
-          <w:pPr>
-            <w:pStyle w:val="Verzeichnis2"/>
-            <w:tabs>
-              <w:tab w:val="left" w:pos="880"/>
-              <w:tab w:val="right" w:leader="dot" w:pos="9062"/>
-            </w:tabs>
-            <w:rPr>
-              <w:rFonts w:eastAsiaTheme="minorEastAsia"/>
-              <w:noProof/>
-              <w:kern w:val="2"/>
-              <w:sz w:val="24"/>
-              <w:szCs w:val="24"/>
-              <w:lang w:eastAsia="de-DE"/>
-              <w14:ligatures w14:val="standardContextual"/>
-            </w:rPr>
-          </w:pPr>
-          <w:hyperlink w:anchor="_Toc213252288" w:history="1">
-            <w:r>
-              <w:rPr>
-                <w:rStyle w:val="Hyperlink"/>
-                <w:noProof/>
-              </w:rPr>
-              <w:t>5.2</w:t>
-            </w:r>
-            <w:r>
-              <w:rPr>
-                <w:rFonts w:eastAsiaTheme="minorEastAsia"/>
-                <w:noProof/>
-                <w:kern w:val="2"/>
-                <w:sz w:val="24"/>
-                <w:szCs w:val="24"/>
-                <w:lang w:eastAsia="de-DE"/>
-                <w14:ligatures w14:val="standardContextual"/>
-              </w:rPr>
-              <w:tab/>
-            </w:r>
-            <w:r>
-              <w:rPr>
-                <w:rStyle w:val="Hyperlink"/>
-                <w:noProof/>
-              </w:rPr>
-              <w:t>Technische Anforderungen</w:t>
-            </w:r>
-            <w:r>
-              <w:rPr>
-                <w:noProof/>
-                <w:webHidden/>
-              </w:rPr>
-              <w:tab/>
-            </w:r>
-            <w:r>
-              <w:rPr>
-                <w:noProof/>
-                <w:webHidden/>
-              </w:rPr>
-              <w:fldChar w:fldCharType="begin"/>
-            </w:r>
-            <w:r>
-              <w:rPr>
-                <w:noProof/>
-                <w:webHidden/>
-              </w:rPr>
-              <w:instrText xml:space="preserve"> PAGEREF _Toc213252288 \h </w:instrText>
-            </w:r>
-            <w:r>
-              <w:rPr>
-                <w:noProof/>
-                <w:webHidden/>
-              </w:rPr>
-            </w:r>
-            <w:r>
-              <w:rPr>
-                <w:noProof/>
-                <w:webHidden/>
-              </w:rPr>
-              <w:fldChar w:fldCharType="separate"/>
-            </w:r>
-            <w:r>
-              <w:rPr>
-                <w:noProof/>
-                <w:webHidden/>
-              </w:rPr>
               <w:t>11</w:t>
-            </w:r>
-            <w:r>
-              <w:rPr>
-                <w:noProof/>
-                <w:webHidden/>
-              </w:rPr>
-              <w:fldChar w:fldCharType="end"/>
-            </w:r>
-          </w:hyperlink>
-        </w:p>
-        <w:p>
-          <w:pPr>
-            <w:pStyle w:val="Verzeichnis2"/>
-            <w:tabs>
-              <w:tab w:val="left" w:pos="880"/>
-              <w:tab w:val="right" w:leader="dot" w:pos="9062"/>
-            </w:tabs>
-            <w:rPr>
-              <w:rFonts w:eastAsiaTheme="minorEastAsia"/>
-              <w:noProof/>
-              <w:kern w:val="2"/>
-              <w:sz w:val="24"/>
-              <w:szCs w:val="24"/>
-              <w:lang w:eastAsia="de-DE"/>
-              <w14:ligatures w14:val="standardContextual"/>
-            </w:rPr>
-          </w:pPr>
-          <w:hyperlink w:anchor="_Toc213252289" w:history="1">
-            <w:r>
-              <w:rPr>
-                <w:rStyle w:val="Hyperlink"/>
-                <w:noProof/>
-              </w:rPr>
-              <w:t>5.3</w:t>
-            </w:r>
-            <w:r>
-              <w:rPr>
-                <w:rFonts w:eastAsiaTheme="minorEastAsia"/>
-                <w:noProof/>
-                <w:kern w:val="2"/>
-                <w:sz w:val="24"/>
-                <w:szCs w:val="24"/>
-                <w:lang w:eastAsia="de-DE"/>
-                <w14:ligatures w14:val="standardContextual"/>
-              </w:rPr>
-              <w:tab/>
-            </w:r>
-            <w:r>
-              <w:rPr>
-                <w:rStyle w:val="Hyperlink"/>
-                <w:noProof/>
-              </w:rPr>
-              <w:t>Qualität</w:t>
-            </w:r>
-            <w:r>
-              <w:rPr>
-                <w:noProof/>
-                <w:webHidden/>
-              </w:rPr>
-              <w:tab/>
-            </w:r>
-            <w:r>
-              <w:rPr>
-                <w:noProof/>
-                <w:webHidden/>
-              </w:rPr>
-              <w:fldChar w:fldCharType="begin"/>
-            </w:r>
-            <w:r>
-              <w:rPr>
-                <w:noProof/>
-                <w:webHidden/>
-              </w:rPr>
-              <w:instrText xml:space="preserve"> PAGEREF _Toc213252289 \h </w:instrText>
-            </w:r>
-            <w:r>
-              <w:rPr>
-                <w:noProof/>
-                <w:webHidden/>
-              </w:rPr>
-            </w:r>
-            <w:r>
-              <w:rPr>
-                <w:noProof/>
-                <w:webHidden/>
-              </w:rPr>
-              <w:fldChar w:fldCharType="separate"/>
-            </w:r>
-            <w:r>
-              <w:rPr>
-                <w:noProof/>
-                <w:webHidden/>
-              </w:rPr>
-              <w:t>11</w:t>
-            </w:r>
-            <w:r>
-              <w:rPr>
-                <w:noProof/>
-                <w:webHidden/>
-              </w:rPr>
-              <w:fldChar w:fldCharType="end"/>
-            </w:r>
-          </w:hyperlink>
-        </w:p>
-        <w:p>
-          <w:pPr>
-            <w:pStyle w:val="Verzeichnis1"/>
-            <w:tabs>
-              <w:tab w:val="left" w:pos="440"/>
-              <w:tab w:val="right" w:leader="dot" w:pos="9062"/>
-            </w:tabs>
-            <w:rPr>
-              <w:rFonts w:eastAsiaTheme="minorEastAsia"/>
-              <w:noProof/>
-              <w:kern w:val="2"/>
-              <w:sz w:val="24"/>
-              <w:szCs w:val="24"/>
-              <w:lang w:eastAsia="de-DE"/>
-              <w14:ligatures w14:val="standardContextual"/>
-            </w:rPr>
-          </w:pPr>
-          <w:hyperlink w:anchor="_Toc213252290" w:history="1">
-            <w:r>
-              <w:rPr>
-                <w:rStyle w:val="Hyperlink"/>
-                <w:b/>
-                <w:bCs/>
-                <w:noProof/>
-              </w:rPr>
-              <w:t>6</w:t>
-            </w:r>
-            <w:r>
-              <w:rPr>
-                <w:rFonts w:eastAsiaTheme="minorEastAsia"/>
-                <w:noProof/>
-                <w:kern w:val="2"/>
-                <w:sz w:val="24"/>
-                <w:szCs w:val="24"/>
-                <w:lang w:eastAsia="de-DE"/>
-                <w14:ligatures w14:val="standardContextual"/>
-              </w:rPr>
-              <w:tab/>
-            </w:r>
-            <w:r>
-              <w:rPr>
-                <w:rStyle w:val="Hyperlink"/>
-                <w:b/>
-                <w:bCs/>
-                <w:noProof/>
-              </w:rPr>
-              <w:t>Liefer- und Abnahmebedingungen</w:t>
-            </w:r>
-            <w:r>
-              <w:rPr>
-                <w:noProof/>
-                <w:webHidden/>
-              </w:rPr>
-              <w:tab/>
-            </w:r>
-            <w:r>
-              <w:rPr>
-                <w:noProof/>
-                <w:webHidden/>
-              </w:rPr>
-              <w:fldChar w:fldCharType="begin"/>
-            </w:r>
-            <w:r>
-              <w:rPr>
-                <w:noProof/>
-                <w:webHidden/>
-              </w:rPr>
-              <w:instrText xml:space="preserve"> PAGEREF _Toc213252290 \h </w:instrText>
-            </w:r>
-            <w:r>
-              <w:rPr>
-                <w:noProof/>
-                <w:webHidden/>
-              </w:rPr>
-            </w:r>
-            <w:r>
-              <w:rPr>
-                <w:noProof/>
-                <w:webHidden/>
-              </w:rPr>
-              <w:fldChar w:fldCharType="separate"/>
-            </w:r>
-            <w:r>
-              <w:rPr>
-                <w:noProof/>
-                <w:webHidden/>
-              </w:rPr>
-              <w:t>12</w:t>
             </w:r>
             <w:r>
               <w:rPr>
@@ -4366,7 +4084,7 @@
               <w14:ligatures w14:val="standardContextual"/>
             </w:rPr>
           </w:pPr>
-          <w:hyperlink w:anchor="_Toc213252291" w:history="1">
+          <w:hyperlink w:anchor="_Toc213263329" w:history="1">
             <w:r>
               <w:rPr>
                 <w:rStyle w:val="Hyperlink"/>
@@ -4393,7 +4111,7 @@
                 <w:noProof/>
                 <w:webHidden/>
               </w:rPr>
-              <w:instrText xml:space="preserve"> PAGEREF _Toc213252291 \h </w:instrText>
+              <w:instrText xml:space="preserve"> PAGEREF _Toc213263329 \h </w:instrText>
             </w:r>
             <w:r>
               <w:rPr>
@@ -4413,7 +4131,7 @@
                 <w:noProof/>
                 <w:webHidden/>
               </w:rPr>
-              <w:t>12</w:t>
+              <w:t>11</w:t>
             </w:r>
             <w:r>
               <w:rPr>
@@ -4440,7 +4158,7 @@
               <w14:ligatures w14:val="standardContextual"/>
             </w:rPr>
           </w:pPr>
-          <w:hyperlink w:anchor="_Toc213252292" w:history="1">
+          <w:hyperlink w:anchor="_Toc213263330" w:history="1">
             <w:r>
               <w:rPr>
                 <w:rStyle w:val="Hyperlink"/>
@@ -4467,7 +4185,7 @@
                 <w:noProof/>
                 <w:webHidden/>
               </w:rPr>
-              <w:instrText xml:space="preserve"> PAGEREF _Toc213252292 \h </w:instrText>
+              <w:instrText xml:space="preserve"> PAGEREF _Toc213263330 \h </w:instrText>
             </w:r>
             <w:r>
               <w:rPr>
@@ -4487,7 +4205,7 @@
                 <w:noProof/>
                 <w:webHidden/>
               </w:rPr>
-              <w:t>12</w:t>
+              <w:t>11</w:t>
             </w:r>
             <w:r>
               <w:rPr>
@@ -4514,7 +4232,7 @@
               <w14:ligatures w14:val="standardContextual"/>
             </w:rPr>
           </w:pPr>
-          <w:hyperlink w:anchor="_Toc213252293" w:history="1">
+          <w:hyperlink w:anchor="_Toc213263331" w:history="1">
             <w:r>
               <w:rPr>
                 <w:rStyle w:val="Hyperlink"/>
@@ -4541,7 +4259,7 @@
                 <w:noProof/>
                 <w:webHidden/>
               </w:rPr>
-              <w:instrText xml:space="preserve"> PAGEREF _Toc213252293 \h </w:instrText>
+              <w:instrText xml:space="preserve"> PAGEREF _Toc213263331 \h </w:instrText>
             </w:r>
             <w:r>
               <w:rPr>
@@ -4561,7 +4279,7 @@
                 <w:noProof/>
                 <w:webHidden/>
               </w:rPr>
-              <w:t>12</w:t>
+              <w:t>11</w:t>
             </w:r>
             <w:r>
               <w:rPr>
@@ -4588,7 +4306,7 @@
               <w14:ligatures w14:val="standardContextual"/>
             </w:rPr>
           </w:pPr>
-          <w:hyperlink w:anchor="_Toc213252294" w:history="1">
+          <w:hyperlink w:anchor="_Toc213263332" w:history="1">
             <w:r>
               <w:rPr>
                 <w:rStyle w:val="Hyperlink"/>
@@ -4617,7 +4335,7 @@
                 <w:noProof/>
                 <w:webHidden/>
               </w:rPr>
-              <w:instrText xml:space="preserve"> PAGEREF _Toc213252294 \h </w:instrText>
+              <w:instrText xml:space="preserve"> PAGEREF _Toc213263332 \h </w:instrText>
             </w:r>
             <w:r>
               <w:rPr>
@@ -4637,7 +4355,7 @@
                 <w:noProof/>
                 <w:webHidden/>
               </w:rPr>
-              <w:t>13</w:t>
+              <w:t>12</w:t>
             </w:r>
             <w:r>
               <w:rPr>
@@ -4664,7 +4382,7 @@
               <w14:ligatures w14:val="standardContextual"/>
             </w:rPr>
           </w:pPr>
-          <w:hyperlink w:anchor="_Toc213252295" w:history="1">
+          <w:hyperlink w:anchor="_Toc213263333" w:history="1">
             <w:r>
               <w:rPr>
                 <w:rStyle w:val="Hyperlink"/>
@@ -4693,7 +4411,7 @@
                 <w:noProof/>
                 <w:webHidden/>
               </w:rPr>
-              <w:instrText xml:space="preserve"> PAGEREF _Toc213252295 \h </w:instrText>
+              <w:instrText xml:space="preserve"> PAGEREF _Toc213263333 \h </w:instrText>
             </w:r>
             <w:r>
               <w:rPr>
@@ -4713,7 +4431,7 @@
                 <w:noProof/>
                 <w:webHidden/>
               </w:rPr>
-              <w:t>14</w:t>
+              <w:t>13</w:t>
             </w:r>
             <w:r>
               <w:rPr>
@@ -4748,7 +4466,6 @@
     </w:sdt>
     <w:p>
       <w:r>
-        <w:lastRenderedPageBreak/>
         <w:br w:type="page"/>
       </w:r>
     </w:p>
@@ -4772,7 +4489,7 @@
         <w:lastRenderedPageBreak/>
         <w:t xml:space="preserve"> </w:t>
       </w:r>
-      <w:bookmarkStart w:id="0" w:name="_Toc213252262"/>
+      <w:bookmarkStart w:id="0" w:name="_Toc213263303"/>
       <w:r>
         <w:rPr>
           <w:b/>
@@ -4791,7 +4508,7 @@
           <w:numId w:val="3"/>
         </w:numPr>
       </w:pPr>
-      <w:bookmarkStart w:id="1" w:name="_Toc213252263"/>
+      <w:bookmarkStart w:id="1" w:name="_Toc213263304"/>
       <w:r>
         <w:t>Situationsbeschreibung</w:t>
       </w:r>
@@ -4821,7 +4538,7 @@
           <w:numId w:val="3"/>
         </w:numPr>
       </w:pPr>
-      <w:bookmarkStart w:id="2" w:name="_Toc213252264"/>
+      <w:bookmarkStart w:id="2" w:name="_Toc213263305"/>
       <w:r>
         <w:t>Ausgangssituation und Zielsetzung</w:t>
       </w:r>
@@ -4848,7 +4565,7 @@
           <w:numId w:val="3"/>
         </w:numPr>
       </w:pPr>
-      <w:bookmarkStart w:id="3" w:name="_Toc213252265"/>
+      <w:bookmarkStart w:id="3" w:name="_Toc213263306"/>
       <w:r>
         <w:t>Abkürzungen</w:t>
       </w:r>
@@ -4904,7 +4621,7 @@
           <w:numId w:val="3"/>
         </w:numPr>
       </w:pPr>
-      <w:bookmarkStart w:id="4" w:name="_Toc213252266"/>
+      <w:bookmarkStart w:id="4" w:name="_Toc213263307"/>
       <w:r>
         <w:t>Team</w:t>
       </w:r>
@@ -5171,7 +4888,7 @@
           <w:bCs/>
         </w:rPr>
       </w:pPr>
-      <w:bookmarkStart w:id="5" w:name="_Toc213252267"/>
+      <w:bookmarkStart w:id="5" w:name="_Toc213263308"/>
       <w:r>
         <w:rPr>
           <w:b/>
@@ -5190,7 +4907,7 @@
           <w:numId w:val="3"/>
         </w:numPr>
       </w:pPr>
-      <w:bookmarkStart w:id="6" w:name="_Toc213252268"/>
+      <w:bookmarkStart w:id="6" w:name="_Toc213263309"/>
       <w:r>
         <w:t>Ziel(e) des Anbieters</w:t>
       </w:r>
@@ -5218,7 +4935,7 @@
           <w:numId w:val="3"/>
         </w:numPr>
       </w:pPr>
-      <w:bookmarkStart w:id="7" w:name="_Toc213252269"/>
+      <w:bookmarkStart w:id="7" w:name="_Toc213263310"/>
       <w:r>
         <w:t>Ziel(e) und Nutzen des Anwenders</w:t>
       </w:r>
@@ -5311,7 +5028,7 @@
           <w:numId w:val="3"/>
         </w:numPr>
       </w:pPr>
-      <w:bookmarkStart w:id="8" w:name="_Toc213252270"/>
+      <w:bookmarkStart w:id="8" w:name="_Toc213263311"/>
       <w:r>
         <w:t>Zielgruppe(n)</w:t>
       </w:r>
@@ -5342,7 +5059,7 @@
           <w:bCs/>
         </w:rPr>
       </w:pPr>
-      <w:bookmarkStart w:id="9" w:name="_Toc213252271"/>
+      <w:bookmarkStart w:id="9" w:name="_Toc213263312"/>
       <w:r>
         <w:rPr>
           <w:b/>
@@ -5361,7 +5078,7 @@
           <w:numId w:val="3"/>
         </w:numPr>
       </w:pPr>
-      <w:bookmarkStart w:id="10" w:name="_Toc213252272"/>
+      <w:bookmarkStart w:id="10" w:name="_Toc213263313"/>
       <w:r>
         <w:t>Prüfungsausschuss verwalten</w:t>
       </w:r>
@@ -5399,7 +5116,7 @@
           <w:numId w:val="3"/>
         </w:numPr>
       </w:pPr>
-      <w:bookmarkStart w:id="11" w:name="_Toc213252273"/>
+      <w:bookmarkStart w:id="11" w:name="_Toc213263314"/>
       <w:r>
         <w:t>Projektdokumentation bewerten</w:t>
       </w:r>
@@ -5410,35 +5127,17 @@
         <w:pStyle w:val="KeinLeerraum"/>
         <w:numPr>
           <w:ilvl w:val="0"/>
-          <w:numId w:val="17"/>
-        </w:numPr>
-      </w:pPr>
-      <w:r>
-        <w:t>Punkte für Teilbereiche erfassen</w:t>
-      </w:r>
-    </w:p>
-    <w:p>
-      <w:pPr>
-        <w:pStyle w:val="KeinLeerraum"/>
-        <w:numPr>
-          <w:ilvl w:val="0"/>
           <w:numId w:val="16"/>
         </w:numPr>
       </w:pPr>
       <w:r>
-        <w:t>Kommentare für Teilbereiche erfassen</w:t>
+        <w:t xml:space="preserve">Kommentare für </w:t>
       </w:r>
-    </w:p>
-    <w:p>
-      <w:pPr>
-        <w:pStyle w:val="KeinLeerraum"/>
-        <w:numPr>
-          <w:ilvl w:val="0"/>
-          <w:numId w:val="12"/>
-        </w:numPr>
-      </w:pPr>
       <w:r>
-        <w:t>Projektdokumentation hinterlegen</w:t>
+        <w:t>Projektdokumentation</w:t>
+      </w:r>
+      <w:r>
+        <w:t xml:space="preserve"> erfassen</w:t>
       </w:r>
     </w:p>
     <w:p>
@@ -5473,7 +5172,7 @@
           <w:numId w:val="3"/>
         </w:numPr>
       </w:pPr>
-      <w:bookmarkStart w:id="12" w:name="_Toc213252274"/>
+      <w:bookmarkStart w:id="12" w:name="_Toc213263315"/>
       <w:r>
         <w:t>Projektpräsentation bewerten</w:t>
       </w:r>
@@ -5526,7 +5225,7 @@
           <w:rStyle w:val="berschrift2Zchn"/>
         </w:rPr>
       </w:pPr>
-      <w:bookmarkStart w:id="13" w:name="_Toc213252275"/>
+      <w:bookmarkStart w:id="13" w:name="_Toc213263316"/>
       <w:r>
         <w:rPr>
           <w:rStyle w:val="berschrift2Zchn"/>
@@ -5556,7 +5255,7 @@
         </w:numPr>
       </w:pPr>
       <w:r>
-        <w:t>Fragen ergänzen</w:t>
+        <w:t>Bepunktung je Frage erfassen</w:t>
       </w:r>
     </w:p>
     <w:p>
@@ -5568,18 +5267,6 @@
         </w:numPr>
       </w:pPr>
       <w:r>
-        <w:t>Bepunktung je Frage erfassen</w:t>
-      </w:r>
-    </w:p>
-    <w:p>
-      <w:pPr>
-        <w:pStyle w:val="KeinLeerraum"/>
-        <w:numPr>
-          <w:ilvl w:val="0"/>
-          <w:numId w:val="10"/>
-        </w:numPr>
-      </w:pPr>
-      <w:r>
         <w:t>Ergebnis ermitteln</w:t>
       </w:r>
     </w:p>
@@ -5591,7 +5278,7 @@
           <w:numId w:val="3"/>
         </w:numPr>
       </w:pPr>
-      <w:bookmarkStart w:id="14" w:name="_Toc213252276"/>
+      <w:bookmarkStart w:id="14" w:name="_Toc213263317"/>
       <w:r>
         <w:t>Gesamtergebnis berechnen</w:t>
       </w:r>
@@ -5606,7 +5293,13 @@
         </w:numPr>
       </w:pPr>
       <w:r>
-        <w:t>Punktzahl der schriftlichen Prüfung erfassen</w:t>
+        <w:t>Punktzahl der schriftlichen Prüfung</w:t>
+      </w:r>
+      <w:r>
+        <w:t>en</w:t>
+      </w:r>
+      <w:r>
+        <w:t xml:space="preserve"> erfassen</w:t>
       </w:r>
     </w:p>
     <w:p>
@@ -5618,7 +5311,10 @@
         </w:numPr>
       </w:pPr>
       <w:r>
-        <w:t>Übersicht über Gesamtpunktzahl und Teilergebnisse</w:t>
+        <w:t xml:space="preserve">Übersicht über Gesamtpunktzahl </w:t>
+      </w:r>
+      <w:r>
+        <w:t>je Bereich</w:t>
       </w:r>
     </w:p>
     <w:p>
@@ -5630,7 +5326,7 @@
         </w:numPr>
       </w:pPr>
       <w:r>
-        <w:t>Notwendigkeit einer mündlichen Ergänzungsprüfung anzeigen</w:t>
+        <w:t>Übersicht über Gesamtpunktzahl und Note</w:t>
       </w:r>
     </w:p>
     <w:p>
@@ -5641,7 +5337,7 @@
           <w:numId w:val="3"/>
         </w:numPr>
       </w:pPr>
-      <w:bookmarkStart w:id="15" w:name="_Toc213252277"/>
+      <w:bookmarkStart w:id="15" w:name="_Toc213263318"/>
       <w:r>
         <w:t>Mündliche Ergänzungsprüfung</w:t>
       </w:r>
@@ -5656,55 +5352,13 @@
         </w:numPr>
       </w:pPr>
       <w:r>
-        <w:t>Notwenigkeit Prüfen</w:t>
+        <w:t>Notwen</w:t>
       </w:r>
-    </w:p>
-    <w:p>
-      <w:pPr>
-        <w:pStyle w:val="KeinLeerraum"/>
-        <w:numPr>
-          <w:ilvl w:val="0"/>
-          <w:numId w:val="10"/>
-        </w:numPr>
-      </w:pPr>
       <w:r>
-        <w:t>Prüfungsbereich auswählen</w:t>
+        <w:t>d</w:t>
       </w:r>
-    </w:p>
-    <w:p>
-      <w:pPr>
-        <w:pStyle w:val="KeinLeerraum"/>
-        <w:numPr>
-          <w:ilvl w:val="0"/>
-          <w:numId w:val="10"/>
-        </w:numPr>
-      </w:pPr>
       <w:r>
-        <w:t>Benötigte Punkte anzeigen</w:t>
-      </w:r>
-    </w:p>
-    <w:p>
-      <w:pPr>
-        <w:pStyle w:val="KeinLeerraum"/>
-        <w:numPr>
-          <w:ilvl w:val="0"/>
-          <w:numId w:val="10"/>
-        </w:numPr>
-      </w:pPr>
-      <w:r>
-        <w:t>Erreichte Punkte erfassen</w:t>
-      </w:r>
-    </w:p>
-    <w:p>
-      <w:pPr>
-        <w:pStyle w:val="KeinLeerraum"/>
-        <w:numPr>
-          <w:ilvl w:val="0"/>
-          <w:numId w:val="10"/>
-        </w:numPr>
-      </w:pPr>
-      <w:r>
-        <w:t>Gesamtergebnis aktualisieren</w:t>
+        <w:t>igkeit Prüfen</w:t>
       </w:r>
     </w:p>
     <w:p>
@@ -5715,7 +5369,7 @@
           <w:numId w:val="3"/>
         </w:numPr>
       </w:pPr>
-      <w:bookmarkStart w:id="16" w:name="_Toc213252278"/>
+      <w:bookmarkStart w:id="16" w:name="_Toc213263319"/>
       <w:r>
         <w:t>Datenverwaltung</w:t>
       </w:r>
@@ -5743,18 +5397,6 @@
       </w:pPr>
       <w:r>
         <w:t>Daten zum Prüfungsausschuss laden</w:t>
-      </w:r>
-    </w:p>
-    <w:p>
-      <w:pPr>
-        <w:pStyle w:val="KeinLeerraum"/>
-        <w:numPr>
-          <w:ilvl w:val="0"/>
-          <w:numId w:val="10"/>
-        </w:numPr>
-      </w:pPr>
-      <w:r>
-        <w:t>automatische Zwischenspeicherung</w:t>
       </w:r>
     </w:p>
     <w:p>
@@ -5781,7 +5423,7 @@
           <w:bCs/>
         </w:rPr>
       </w:pPr>
-      <w:bookmarkStart w:id="17" w:name="_Toc213252279"/>
+      <w:bookmarkStart w:id="17" w:name="_Toc213263320"/>
       <w:r>
         <w:rPr>
           <w:b/>
@@ -5800,7 +5442,7 @@
           <w:numId w:val="3"/>
         </w:numPr>
       </w:pPr>
-      <w:bookmarkStart w:id="18" w:name="_Toc213252280"/>
+      <w:bookmarkStart w:id="18" w:name="_Toc213263321"/>
       <w:r>
         <w:t>Benutzbarkeit</w:t>
       </w:r>
@@ -5822,7 +5464,7 @@
           <w:numId w:val="3"/>
         </w:numPr>
       </w:pPr>
-      <w:bookmarkStart w:id="19" w:name="_Toc213252281"/>
+      <w:bookmarkStart w:id="19" w:name="_Toc213263322"/>
       <w:r>
         <w:t>Wartbarkeit</w:t>
       </w:r>
@@ -5833,7 +5475,19 @@
         <w:ind w:left="360"/>
       </w:pPr>
       <w:r>
-        <w:t>Der Quellcode ist klar zu strukturieren und modular aufzubauen, um eine schnelle Einarbeitung zu ermöglichen. Die Softwarearchitektur ist einfach zu gestalten, sodass insbesondere Anpassungen an der Notenberechnung schnell und unkompliziert durchgeführt werden können.</w:t>
+        <w:t>Der Quellcode ist klar strukturier</w:t>
+      </w:r>
+      <w:r>
+        <w:t>t</w:t>
+      </w:r>
+      <w:r>
+        <w:t xml:space="preserve"> und modular auf</w:t>
+      </w:r>
+      <w:r>
+        <w:t>gebaut</w:t>
+      </w:r>
+      <w:r>
+        <w:t>, um eine schnelle Einarbeitung zu ermöglichen. Die Softwarearchitektur ist einfach zu gestalten, sodass insbesondere Anpassungen an der Notenberechnung schnell und unkompliziert durchgeführt werden können.</w:t>
       </w:r>
     </w:p>
     <w:p>
@@ -5844,7 +5498,7 @@
           <w:numId w:val="3"/>
         </w:numPr>
       </w:pPr>
-      <w:bookmarkStart w:id="20" w:name="_Toc213252282"/>
+      <w:bookmarkStart w:id="20" w:name="_Toc213263323"/>
       <w:r>
         <w:t>Design</w:t>
       </w:r>
@@ -6160,120 +5814,6 @@
       </w:pPr>
     </w:p>
     <w:p>
-      <w:pPr>
-        <w:pStyle w:val="berschrift2"/>
-        <w:numPr>
-          <w:ilvl w:val="1"/>
-          <w:numId w:val="3"/>
-        </w:numPr>
-      </w:pPr>
-      <w:bookmarkStart w:id="24" w:name="_Toc213252283"/>
-      <w:r>
-        <w:t>Zuverlässigkeit</w:t>
-      </w:r>
-      <w:bookmarkEnd w:id="24"/>
-    </w:p>
-    <w:p>
-      <w:pPr>
-        <w:ind w:left="360"/>
-      </w:pPr>
-      <w:r>
-        <w:t xml:space="preserve">Die Software </w:t>
-      </w:r>
-      <w:r>
-        <w:t>muss</w:t>
-      </w:r>
-      <w:r>
-        <w:t xml:space="preserve"> zuverlässig alle funktionalen Anforderungen erfüllen und bei Fehleingaben stabil reagieren, ohne abzustürzen.</w:t>
-      </w:r>
-    </w:p>
-    <w:p>
-      <w:pPr>
-        <w:pStyle w:val="berschrift2"/>
-        <w:numPr>
-          <w:ilvl w:val="1"/>
-          <w:numId w:val="3"/>
-        </w:numPr>
-      </w:pPr>
-      <w:bookmarkStart w:id="25" w:name="_Toc213252284"/>
-      <w:r>
-        <w:t>Effizienz</w:t>
-      </w:r>
-      <w:bookmarkEnd w:id="25"/>
-      <w:r>
-        <w:t xml:space="preserve"> </w:t>
-      </w:r>
-    </w:p>
-    <w:p>
-      <w:pPr>
-        <w:ind w:left="360"/>
-      </w:pPr>
-      <w:r>
-        <w:t>D</w:t>
-      </w:r>
-      <w:r>
-        <w:t xml:space="preserve">ie Anwendung </w:t>
-      </w:r>
-      <w:r>
-        <w:t>wird</w:t>
-      </w:r>
-      <w:r>
-        <w:t xml:space="preserve"> ressourcenschonend arbeiten, indem sie möglichst wenig CPU-Leistung, Speicherplatz</w:t>
-      </w:r>
-      <w:r>
-        <w:t>,</w:t>
-      </w:r>
-      <w:r>
-        <w:t xml:space="preserve"> Net</w:t>
-      </w:r>
-      <w:r>
-        <w:t>z</w:t>
-      </w:r>
-      <w:r>
-        <w:t xml:space="preserve">werkbandbreite </w:t>
-      </w:r>
-      <w:r>
-        <w:t xml:space="preserve">verbraucht und </w:t>
-      </w:r>
-      <w:r>
-        <w:t>die Aufgabe in kurzer Zeit ausführt.</w:t>
-      </w:r>
-    </w:p>
-    <w:p>
-      <w:pPr>
-        <w:pStyle w:val="berschrift2"/>
-        <w:numPr>
-          <w:ilvl w:val="1"/>
-          <w:numId w:val="3"/>
-        </w:numPr>
-      </w:pPr>
-      <w:bookmarkStart w:id="26" w:name="_Toc213252285"/>
-      <w:r>
-        <w:t>Datenschutz</w:t>
-      </w:r>
-      <w:bookmarkEnd w:id="26"/>
-    </w:p>
-    <w:p>
-      <w:pPr>
-        <w:ind w:left="360"/>
-      </w:pPr>
-      <w:r>
-        <w:t xml:space="preserve">Die Software </w:t>
-      </w:r>
-      <w:r>
-        <w:t>wird</w:t>
-      </w:r>
-      <w:r>
-        <w:t xml:space="preserve"> so gestalten, dass personenbezogene Daten von Schülerinnen und Schülern verarbeitet werden und dabei jederzeit die Vorgaben der DSGVO </w:t>
-      </w:r>
-      <w:r>
-        <w:t>eingehalten werden</w:t>
-      </w:r>
-      <w:r>
-        <w:t>.</w:t>
-      </w:r>
-    </w:p>
-    <w:p>
       <w:r>
         <w:br w:type="page" w:clear="all"/>
       </w:r>
@@ -6290,7 +5830,7 @@
           <w:bCs/>
         </w:rPr>
       </w:pPr>
-      <w:bookmarkStart w:id="27" w:name="_Toc213252286"/>
+      <w:bookmarkStart w:id="24" w:name="_Toc213263324"/>
       <w:r>
         <w:rPr>
           <w:b/>
@@ -6299,7 +5839,7 @@
         <w:lastRenderedPageBreak/>
         <w:t>Rahmenbedingungen</w:t>
       </w:r>
-      <w:bookmarkEnd w:id="27"/>
+      <w:bookmarkEnd w:id="24"/>
     </w:p>
     <w:p>
       <w:pPr>
@@ -6309,11 +5849,11 @@
           <w:numId w:val="3"/>
         </w:numPr>
       </w:pPr>
-      <w:bookmarkStart w:id="28" w:name="_Toc213252287"/>
+      <w:bookmarkStart w:id="25" w:name="_Toc213263325"/>
       <w:r>
         <w:t>Zeitplan</w:t>
       </w:r>
-      <w:bookmarkEnd w:id="28"/>
+      <w:bookmarkEnd w:id="25"/>
     </w:p>
     <w:p>
       <w:pPr>
@@ -7043,11 +6583,11 @@
           <w:numId w:val="3"/>
         </w:numPr>
       </w:pPr>
-      <w:bookmarkStart w:id="29" w:name="_Toc213252288"/>
+      <w:bookmarkStart w:id="26" w:name="_Toc213263326"/>
       <w:r>
         <w:t>Technische Anforderungen</w:t>
       </w:r>
-      <w:bookmarkEnd w:id="29"/>
+      <w:bookmarkEnd w:id="26"/>
     </w:p>
     <w:p>
       <w:pPr>
@@ -7258,11 +6798,11 @@
           <w:numId w:val="3"/>
         </w:numPr>
       </w:pPr>
-      <w:bookmarkStart w:id="30" w:name="_Toc213252289"/>
+      <w:bookmarkStart w:id="27" w:name="_Toc213263327"/>
       <w:r>
         <w:t>Qualität</w:t>
       </w:r>
-      <w:bookmarkEnd w:id="30"/>
+      <w:bookmarkEnd w:id="27"/>
     </w:p>
     <w:p>
       <w:pPr>
@@ -7317,16 +6857,10 @@
         </w:numPr>
       </w:pPr>
       <w:r>
-        <w:t>Alle funktionalen Anforderungen sollen vollständig erfüllt sein</w:t>
+        <w:t>Alle funktionalen Anforderungen werden vollständig erfüllt und die Software arbeitet zuverlässig und fehlerfrei</w:t>
       </w:r>
       <w:r>
-        <w:t xml:space="preserve"> und </w:t>
-      </w:r>
-      <w:r>
-        <w:t>d</w:t>
-      </w:r>
-      <w:r>
-        <w:t>ie Software muss zuverlässig und fehlerfrei arbeiten.</w:t>
+        <w:t>.</w:t>
       </w:r>
     </w:p>
     <w:p>
@@ -7338,7 +6872,10 @@
         </w:numPr>
       </w:pPr>
       <w:r>
-        <w:t>Die Datenspeicherung muss DSGVO-konform erfolgen.</w:t>
+        <w:t>Die Datenspeicherung erfolgt DSGVO-konform</w:t>
+      </w:r>
+      <w:r>
+        <w:t>.</w:t>
       </w:r>
     </w:p>
     <w:p>
@@ -7377,47 +6914,6 @@
         </w:numPr>
       </w:pPr>
       <w:r>
-        <w:rPr>
-          <w:rStyle w:val="Fett"/>
-          <w:b w:val="0"/>
-          <w:bCs w:val="0"/>
-        </w:rPr>
-        <w:t>Testfälle</w:t>
-      </w:r>
-      <w:r>
-        <w:t xml:space="preserve"> auf Bewertungsdaten, um die korrekte Funktionsweise zu prüfen.</w:t>
-      </w:r>
-    </w:p>
-    <w:p>
-      <w:pPr>
-        <w:pStyle w:val="Listenabsatz"/>
-        <w:numPr>
-          <w:ilvl w:val="0"/>
-          <w:numId w:val="7"/>
-        </w:numPr>
-      </w:pPr>
-      <w:r>
-        <w:t>Überprüfung der Funktionalität des Programmc</w:t>
-      </w:r>
-      <w:r>
-        <w:t>ode</w:t>
-      </w:r>
-      <w:r>
-        <w:t>s</w:t>
-      </w:r>
-      <w:r>
-        <w:t xml:space="preserve"> mithilfe von Unit-Tests</w:t>
-      </w:r>
-    </w:p>
-    <w:p>
-      <w:pPr>
-        <w:pStyle w:val="Listenabsatz"/>
-        <w:numPr>
-          <w:ilvl w:val="0"/>
-          <w:numId w:val="7"/>
-        </w:numPr>
-      </w:pPr>
-      <w:r>
         <w:t>Abnahme erfolgt durch Auftraggeber</w:t>
       </w:r>
     </w:p>
@@ -7457,19 +6953,10 @@
         </w:numPr>
       </w:pPr>
       <w:r>
-        <w:t>Prüfen aller Anforderungen nach Abschluss der Implementierung.</w:t>
+        <w:t>Prüfung aller Anforderungen nach Abschluss der Implementierung</w:t>
       </w:r>
-    </w:p>
-    <w:p>
-      <w:pPr>
-        <w:pStyle w:val="Listenabsatz"/>
-        <w:numPr>
-          <w:ilvl w:val="0"/>
-          <w:numId w:val="7"/>
-        </w:numPr>
-      </w:pPr>
       <w:r>
-        <w:t>Korrektur erkannter Fehler vor der Abnahme.</w:t>
+        <w:t>.</w:t>
       </w:r>
     </w:p>
     <w:p>
@@ -7496,7 +6983,7 @@
           <w:bCs/>
         </w:rPr>
       </w:pPr>
-      <w:bookmarkStart w:id="31" w:name="_Toc213252290"/>
+      <w:bookmarkStart w:id="28" w:name="_Toc213263328"/>
       <w:r>
         <w:rPr>
           <w:b/>
@@ -7505,14 +6992,14 @@
         <w:lastRenderedPageBreak/>
         <w:t>Liefer- und Abnahmebedingungen</w:t>
       </w:r>
-      <w:bookmarkEnd w:id="31"/>
+      <w:bookmarkEnd w:id="28"/>
     </w:p>
     <w:p>
       <w:pPr>
         <w:pStyle w:val="berschrift2"/>
         <w:ind w:firstLine="463"/>
       </w:pPr>
-      <w:bookmarkStart w:id="32" w:name="_Toc213252291"/>
+      <w:bookmarkStart w:id="29" w:name="_Toc213263329"/>
       <w:r>
         <w:t>6.1</w:t>
       </w:r>
@@ -7522,7 +7009,7 @@
       <w:r>
         <w:t>Lieferumfang</w:t>
       </w:r>
-      <w:bookmarkEnd w:id="32"/>
+      <w:bookmarkEnd w:id="29"/>
     </w:p>
     <w:p>
       <w:pPr>
@@ -7533,7 +7020,7 @@
         </w:numPr>
       </w:pPr>
       <w:r>
-        <w:t>Fertige Softwareanwendung</w:t>
+        <w:t>Softwareanwendung</w:t>
       </w:r>
     </w:p>
     <w:p>
@@ -7565,14 +7052,14 @@
         <w:pStyle w:val="berschrift2"/>
         <w:ind w:firstLine="426"/>
       </w:pPr>
-      <w:bookmarkStart w:id="33" w:name="_Toc213252292"/>
+      <w:bookmarkStart w:id="30" w:name="_Toc213263330"/>
       <w:r>
         <w:t>6.2</w:t>
       </w:r>
       <w:r>
         <w:t xml:space="preserve"> Zeit- und Ortangaben</w:t>
       </w:r>
-      <w:bookmarkEnd w:id="33"/>
+      <w:bookmarkEnd w:id="30"/>
     </w:p>
     <w:p>
       <w:pPr>
@@ -7591,7 +7078,7 @@
         <w:pStyle w:val="berschrift2"/>
         <w:ind w:firstLine="426"/>
       </w:pPr>
-      <w:bookmarkStart w:id="34" w:name="_Toc213252293"/>
+      <w:bookmarkStart w:id="31" w:name="_Toc213263331"/>
       <w:r>
         <w:t>6.3</w:t>
       </w:r>
@@ -7601,7 +7088,7 @@
       <w:r>
         <w:t>Abnahme</w:t>
       </w:r>
-      <w:bookmarkEnd w:id="34"/>
+      <w:bookmarkEnd w:id="31"/>
     </w:p>
     <w:p>
       <w:pPr>
@@ -7758,7 +7245,7 @@
           <w:bCs/>
         </w:rPr>
       </w:pPr>
-      <w:bookmarkStart w:id="35" w:name="_Toc213252294"/>
+      <w:bookmarkStart w:id="32" w:name="_Toc213263332"/>
       <w:r>
         <w:rPr>
           <w:b/>
@@ -7767,7 +7254,7 @@
         <w:lastRenderedPageBreak/>
         <w:t>Abbildungsverzeichnis</w:t>
       </w:r>
-      <w:bookmarkEnd w:id="35"/>
+      <w:bookmarkEnd w:id="32"/>
     </w:p>
     <w:p/>
     <w:p>
@@ -7991,9 +7478,9 @@
           <w:bCs/>
         </w:rPr>
       </w:pPr>
-      <w:bookmarkStart w:id="36" w:name="_Glossar"/>
-      <w:bookmarkStart w:id="37" w:name="_Toc213252295"/>
-      <w:bookmarkEnd w:id="36"/>
+      <w:bookmarkStart w:id="33" w:name="_Glossar"/>
+      <w:bookmarkStart w:id="34" w:name="_Toc213263333"/>
+      <w:bookmarkEnd w:id="33"/>
       <w:r>
         <w:rPr>
           <w:b/>
@@ -8002,7 +7489,7 @@
         <w:lastRenderedPageBreak/>
         <w:t>Glossar</w:t>
       </w:r>
-      <w:bookmarkEnd w:id="37"/>
+      <w:bookmarkEnd w:id="34"/>
     </w:p>
     <w:p>
       <w:r>
@@ -8753,67 +8240,6 @@
             <w:r>
               <w:t>Corporate Identity</w:t>
             </w:r>
-          </w:p>
-        </w:tc>
-      </w:tr>
-      <w:tr>
-        <w:tblPrEx>
-          <w:tblLook w:val="04A0" w:firstRow="1" w:lastRow="0" w:firstColumn="1" w:lastColumn="0" w:noHBand="0" w:noVBand="1"/>
-        </w:tblPrEx>
-        <w:trPr>
-          <w:cnfStyle w:val="000000100000" w:firstRow="0" w:lastRow="0" w:firstColumn="0" w:lastColumn="0" w:oddVBand="0" w:evenVBand="0" w:oddHBand="1" w:evenHBand="0" w:firstRowFirstColumn="0" w:firstRowLastColumn="0" w:lastRowFirstColumn="0" w:lastRowLastColumn="0"/>
-        </w:trPr>
-        <w:tc>
-          <w:tcPr>
-            <w:cnfStyle w:val="001000000000" w:firstRow="0" w:lastRow="0" w:firstColumn="1" w:lastColumn="0" w:oddVBand="0" w:evenVBand="0" w:oddHBand="0" w:evenHBand="0" w:firstRowFirstColumn="0" w:firstRowLastColumn="0" w:lastRowFirstColumn="0" w:lastRowLastColumn="0"/>
-            <w:tcW w:w="1560" w:type="pct"/>
-          </w:tcPr>
-          <w:p>
-            <w:pPr>
-              <w:rPr>
-                <w:b w:val="0"/>
-                <w:bCs w:val="0"/>
-              </w:rPr>
-            </w:pPr>
-          </w:p>
-        </w:tc>
-        <w:tc>
-          <w:tcPr>
-            <w:tcW w:w="3440" w:type="pct"/>
-          </w:tcPr>
-          <w:p>
-            <w:pPr>
-              <w:cnfStyle w:val="000000100000" w:firstRow="0" w:lastRow="0" w:firstColumn="0" w:lastColumn="0" w:oddVBand="0" w:evenVBand="0" w:oddHBand="1" w:evenHBand="0" w:firstRowFirstColumn="0" w:firstRowLastColumn="0" w:lastRowFirstColumn="0" w:lastRowLastColumn="0"/>
-            </w:pPr>
-          </w:p>
-        </w:tc>
-      </w:tr>
-      <w:tr>
-        <w:tblPrEx>
-          <w:tblLook w:val="04A0" w:firstRow="1" w:lastRow="0" w:firstColumn="1" w:lastColumn="0" w:noHBand="0" w:noVBand="1"/>
-        </w:tblPrEx>
-        <w:tc>
-          <w:tcPr>
-            <w:cnfStyle w:val="001000000000" w:firstRow="0" w:lastRow="0" w:firstColumn="1" w:lastColumn="0" w:oddVBand="0" w:evenVBand="0" w:oddHBand="0" w:evenHBand="0" w:firstRowFirstColumn="0" w:firstRowLastColumn="0" w:lastRowFirstColumn="0" w:lastRowLastColumn="0"/>
-            <w:tcW w:w="1560" w:type="pct"/>
-          </w:tcPr>
-          <w:p>
-            <w:pPr>
-              <w:rPr>
-                <w:b w:val="0"/>
-                <w:bCs w:val="0"/>
-              </w:rPr>
-            </w:pPr>
-          </w:p>
-        </w:tc>
-        <w:tc>
-          <w:tcPr>
-            <w:tcW w:w="3440" w:type="pct"/>
-          </w:tcPr>
-          <w:p>
-            <w:pPr>
-              <w:cnfStyle w:val="000000000000" w:firstRow="0" w:lastRow="0" w:firstColumn="0" w:lastColumn="0" w:oddVBand="0" w:evenVBand="0" w:oddHBand="0" w:evenHBand="0" w:firstRowFirstColumn="0" w:firstRowLastColumn="0" w:lastRowFirstColumn="0" w:lastRowLastColumn="0"/>
-            </w:pPr>
           </w:p>
         </w:tc>
       </w:tr>
@@ -12349,7 +11775,6 @@
   <w:style w:type="character" w:default="1" w:styleId="Absatz-Standardschriftart">
     <w:name w:val="Default Paragraph Font"/>
     <w:uiPriority w:val="1"/>
-    <w:semiHidden/>
     <w:unhideWhenUsed/>
   </w:style>
   <w:style w:type="table" w:default="1" w:styleId="NormaleTabelle">

</xml_diff>

<commit_message>
Pflichtenheft_EvalPro_final.docx - kleinere Anpassungen Praesentation_Pflichtenheft_Gruppe7.pptx - Erstellt
</commit_message>
<xml_diff>
--- a/docs/pflichtenheft/Pflichtenheft_EvalPro_final.docx
+++ b/docs/pflichtenheft/Pflichtenheft_EvalPro_final.docx
@@ -693,9 +693,8 @@
                 <w:shd w:val="clear" w:color="auto" w:fill="BDD6EE" w:themeFill="accent1" w:themeFillTint="66"/>
                 <w:lang w:val="en-US"/>
               </w:rPr>
-              <w:t xml:space="preserve"> Paul Zindler, Damion </w:t>
-            </w:r>
-            <w:proofErr w:type="spellStart"/>
+              <w:t xml:space="preserve"> Paul Zindler, Dami</w:t>
+            </w:r>
             <w:r>
               <w:rPr>
                 <w:rStyle w:val="docdata"/>
@@ -707,9 +706,21 @@
                 <w:shd w:val="clear" w:color="auto" w:fill="BDD6EE" w:themeFill="accent1" w:themeFillTint="66"/>
                 <w:lang w:val="en-US"/>
               </w:rPr>
-              <w:t>Dirrigl</w:t>
-            </w:r>
-            <w:proofErr w:type="spellEnd"/>
+              <w:t>e</w:t>
+            </w:r>
+            <w:r>
+              <w:rPr>
+                <w:rStyle w:val="docdata"/>
+                <w:rFonts w:ascii="Arial" w:hAnsi="Arial" w:cs="Arial"/>
+                <w:bCs/>
+                <w:color w:val="000000"/>
+                <w:sz w:val="28"/>
+                <w:szCs w:val="28"/>
+                <w:shd w:val="clear" w:color="auto" w:fill="BDD6EE" w:themeFill="accent1" w:themeFillTint="66"/>
+                <w:lang w:val="en-US"/>
+              </w:rPr>
+              <w:t>n Dirrigl</w:t>
+            </w:r>
           </w:p>
         </w:tc>
       </w:tr>
@@ -4772,13 +4783,14 @@
             <w:tcW w:w="2830" w:type="dxa"/>
           </w:tcPr>
           <w:p>
-            <w:proofErr w:type="spellStart"/>
-            <w:r>
-              <w:t>Damion</w:t>
-            </w:r>
-            <w:proofErr w:type="spellEnd"/>
-            <w:r>
-              <w:t xml:space="preserve"> </w:t>
+            <w:r>
+              <w:t>Dami</w:t>
+            </w:r>
+            <w:r>
+              <w:t>e</w:t>
+            </w:r>
+            <w:r>
+              <w:t xml:space="preserve">n </w:t>
             </w:r>
             <w:proofErr w:type="spellStart"/>
             <w:r>
@@ -11775,6 +11787,7 @@
   <w:style w:type="character" w:default="1" w:styleId="Absatz-Standardschriftart">
     <w:name w:val="Default Paragraph Font"/>
     <w:uiPriority w:val="1"/>
+    <w:semiHidden/>
     <w:unhideWhenUsed/>
   </w:style>
   <w:style w:type="table" w:default="1" w:styleId="NormaleTabelle">

</xml_diff>